<commit_message>
table 4 + minor edits
</commit_message>
<xml_diff>
--- a/Tables/VBT_Predictive_Factors_Table1.docx
+++ b/Tables/VBT_Predictive_Factors_Table1.docx
@@ -500,7 +500,7 @@
                 <w:szCs w:val="18"/>
                 <w:color w:val="000000"/>
               </w:rPr>
-              <w:t xml:space="preserve">76</w:t>
+              <w:t xml:space="preserve">75</w:t>
             </w:r>
           </w:p>
         </w:tc>
@@ -1042,7 +1042,7 @@
                 <w:szCs w:val="18"/>
                 <w:color w:val="000000"/>
               </w:rPr>
-              <w:t xml:space="preserve">76 (100.0)</w:t>
+              <w:t xml:space="preserve">75 (100.0)</w:t>
             </w:r>
           </w:p>
         </w:tc>
@@ -1584,7 +1584,7 @@
                 <w:szCs w:val="18"/>
                 <w:color w:val="000000"/>
               </w:rPr>
-              <w:t xml:space="preserve">2 (2.6)</w:t>
+              <w:t xml:space="preserve">2 (2.7)</w:t>
             </w:r>
           </w:p>
         </w:tc>
@@ -2126,7 +2126,7 @@
                 <w:szCs w:val="18"/>
                 <w:color w:val="000000"/>
               </w:rPr>
-              <w:t xml:space="preserve">73 (96.1)</w:t>
+              <w:t xml:space="preserve">72 (96.0)</w:t>
             </w:r>
           </w:p>
         </w:tc>
@@ -2397,7 +2397,7 @@
                 <w:szCs w:val="18"/>
                 <w:color w:val="000000"/>
               </w:rPr>
-              <w:t xml:space="preserve">14 (18.4)</w:t>
+              <w:t xml:space="preserve">14 (18.7)</w:t>
             </w:r>
           </w:p>
         </w:tc>
@@ -2668,7 +2668,7 @@
                 <w:szCs w:val="18"/>
                 <w:color w:val="000000"/>
               </w:rPr>
-              <w:t xml:space="preserve">17 (22.4)</w:t>
+              <w:t xml:space="preserve">16 (21.3)</w:t>
             </w:r>
           </w:p>
         </w:tc>
@@ -2939,7 +2939,7 @@
                 <w:szCs w:val="18"/>
                 <w:color w:val="000000"/>
               </w:rPr>
-              <w:t xml:space="preserve">2 (2.6)</w:t>
+              <w:t xml:space="preserve">2 (2.7)</w:t>
             </w:r>
           </w:p>
         </w:tc>
@@ -3752,7 +3752,7 @@
                 <w:szCs w:val="18"/>
                 <w:color w:val="000000"/>
               </w:rPr>
-              <w:t xml:space="preserve">38 (50.0)</w:t>
+              <w:t xml:space="preserve">38 (50.7)</w:t>
             </w:r>
           </w:p>
         </w:tc>
@@ -4023,7 +4023,7 @@
                 <w:szCs w:val="18"/>
                 <w:color w:val="000000"/>
               </w:rPr>
-              <w:t xml:space="preserve">16 (21.1)</w:t>
+              <w:t xml:space="preserve">16 (21.3)</w:t>
             </w:r>
           </w:p>
         </w:tc>
@@ -4294,7 +4294,7 @@
                 <w:szCs w:val="18"/>
                 <w:color w:val="000000"/>
               </w:rPr>
-              <w:t xml:space="preserve">59 (77.6)</w:t>
+              <w:t xml:space="preserve">58 (77.3)</w:t>
             </w:r>
           </w:p>
         </w:tc>
@@ -5107,7 +5107,7 @@
                 <w:szCs w:val="18"/>
                 <w:color w:val="000000"/>
               </w:rPr>
-              <w:t xml:space="preserve">45 (59.2)</w:t>
+              <w:t xml:space="preserve">45 (60.0)</w:t>
             </w:r>
           </w:p>
         </w:tc>
@@ -5649,7 +5649,7 @@
                 <w:szCs w:val="18"/>
                 <w:color w:val="000000"/>
               </w:rPr>
-              <w:t xml:space="preserve">7 (9.2)</w:t>
+              <w:t xml:space="preserve">6 (8.0)</w:t>
             </w:r>
           </w:p>
         </w:tc>
@@ -5920,7 +5920,7 @@
                 <w:szCs w:val="18"/>
                 <w:color w:val="000000"/>
               </w:rPr>
-              <w:t xml:space="preserve">16 (21.1)</w:t>
+              <w:t xml:space="preserve">16 (21.3)</w:t>
             </w:r>
           </w:p>
         </w:tc>
@@ -6191,7 +6191,7 @@
                 <w:szCs w:val="18"/>
                 <w:color w:val="000000"/>
               </w:rPr>
-              <w:t xml:space="preserve">7 (9.2)</w:t>
+              <w:t xml:space="preserve">7 (9.3)</w:t>
             </w:r>
           </w:p>
         </w:tc>
@@ -6733,7 +6733,7 @@
                 <w:szCs w:val="18"/>
                 <w:color w:val="000000"/>
               </w:rPr>
-              <w:t xml:space="preserve">13 (17.1)</w:t>
+              <w:t xml:space="preserve">12 (16.0)</w:t>
             </w:r>
           </w:p>
         </w:tc>
@@ -7004,7 +7004,7 @@
                 <w:szCs w:val="18"/>
                 <w:color w:val="000000"/>
               </w:rPr>
-              <w:t xml:space="preserve">11 (14.5)</w:t>
+              <w:t xml:space="preserve">11 (14.7)</w:t>
             </w:r>
           </w:p>
         </w:tc>
@@ -7275,7 +7275,7 @@
                 <w:szCs w:val="18"/>
                 <w:color w:val="000000"/>
               </w:rPr>
-              <w:t xml:space="preserve">6 (7.9)</w:t>
+              <w:t xml:space="preserve">6 (8.0)</w:t>
             </w:r>
           </w:p>
         </w:tc>
@@ -7546,7 +7546,7 @@
                 <w:szCs w:val="18"/>
                 <w:color w:val="000000"/>
               </w:rPr>
-              <w:t xml:space="preserve">34 (44.7)</w:t>
+              <w:t xml:space="preserve">34 (45.3)</w:t>
             </w:r>
           </w:p>
         </w:tc>
@@ -7817,7 +7817,7 @@
                 <w:szCs w:val="18"/>
                 <w:color w:val="000000"/>
               </w:rPr>
-              <w:t xml:space="preserve">12 (15.8)</w:t>
+              <w:t xml:space="preserve">12 (16.0)</w:t>
             </w:r>
           </w:p>
         </w:tc>
@@ -8088,7 +8088,7 @@
                 <w:szCs w:val="18"/>
                 <w:color w:val="000000"/>
               </w:rPr>
-              <w:t xml:space="preserve">10 (13.2)</w:t>
+              <w:t xml:space="preserve">10 (13.3)</w:t>
             </w:r>
           </w:p>
         </w:tc>
@@ -8359,7 +8359,7 @@
                 <w:szCs w:val="18"/>
                 <w:color w:val="000000"/>
               </w:rPr>
-              <w:t xml:space="preserve">5 (6.6)</w:t>
+              <w:t xml:space="preserve">5 (6.7)</w:t>
             </w:r>
           </w:p>
         </w:tc>
@@ -8630,7 +8630,7 @@
                 <w:szCs w:val="18"/>
                 <w:color w:val="000000"/>
               </w:rPr>
-              <w:t xml:space="preserve">16 (21.1)</w:t>
+              <w:t xml:space="preserve">16 (21.3)</w:t>
             </w:r>
           </w:p>
         </w:tc>
@@ -8901,7 +8901,7 @@
                 <w:szCs w:val="18"/>
                 <w:color w:val="000000"/>
               </w:rPr>
-              <w:t xml:space="preserve">13 (17.1)</w:t>
+              <w:t xml:space="preserve">13 (17.3)</w:t>
             </w:r>
           </w:p>
         </w:tc>
@@ -9172,7 +9172,7 @@
                 <w:szCs w:val="18"/>
                 <w:color w:val="000000"/>
               </w:rPr>
-              <w:t xml:space="preserve">16 (21.1)</w:t>
+              <w:t xml:space="preserve">16 (21.3)</w:t>
             </w:r>
           </w:p>
         </w:tc>
@@ -9443,7 +9443,7 @@
                 <w:szCs w:val="18"/>
                 <w:color w:val="000000"/>
               </w:rPr>
-              <w:t xml:space="preserve">11 (14.5)</w:t>
+              <w:t xml:space="preserve">11 (14.7)</w:t>
             </w:r>
           </w:p>
         </w:tc>
@@ -9714,7 +9714,7 @@
                 <w:szCs w:val="18"/>
                 <w:color w:val="000000"/>
               </w:rPr>
-              <w:t xml:space="preserve">5 (6.6)</w:t>
+              <w:t xml:space="preserve">4 (5.3)</w:t>
             </w:r>
           </w:p>
         </w:tc>
@@ -9985,7 +9985,7 @@
                 <w:szCs w:val="18"/>
                 <w:color w:val="000000"/>
               </w:rPr>
-              <w:t xml:space="preserve">0.13 (0.50)</w:t>
+              <w:t xml:space="preserve">0.11 (0.45)</w:t>
             </w:r>
           </w:p>
         </w:tc>
@@ -10256,7 +10256,7 @@
                 <w:szCs w:val="18"/>
                 <w:color w:val="000000"/>
               </w:rPr>
-              <w:t xml:space="preserve">0.05 (0.32)</w:t>
+              <w:t xml:space="preserve">0.03 (0.23)</w:t>
             </w:r>
           </w:p>
         </w:tc>
@@ -10527,7 +10527,7 @@
                 <w:szCs w:val="18"/>
                 <w:color w:val="000000"/>
               </w:rPr>
-              <w:t xml:space="preserve">69 (90.8)</w:t>
+              <w:t xml:space="preserve">69 (92.0)</w:t>
             </w:r>
           </w:p>
         </w:tc>
@@ -10798,7 +10798,7 @@
                 <w:szCs w:val="18"/>
                 <w:color w:val="000000"/>
               </w:rPr>
-              <w:t xml:space="preserve">7 (9.2)</w:t>
+              <w:t xml:space="preserve">6 (8.0)</w:t>
             </w:r>
           </w:p>
         </w:tc>
@@ -11069,7 +11069,7 @@
                 <w:szCs w:val="18"/>
                 <w:color w:val="000000"/>
               </w:rPr>
-              <w:t xml:space="preserve">39 (51.3)</w:t>
+              <w:t xml:space="preserve">39 (52.0)</w:t>
             </w:r>
           </w:p>
         </w:tc>
@@ -11340,7 +11340,7 @@
                 <w:szCs w:val="18"/>
                 <w:color w:val="000000"/>
               </w:rPr>
-              <w:t xml:space="preserve">37 (48.7)</w:t>
+              <w:t xml:space="preserve">36 (48.0)</w:t>
             </w:r>
           </w:p>
         </w:tc>
@@ -11611,7 +11611,7 @@
                 <w:szCs w:val="18"/>
                 <w:color w:val="000000"/>
               </w:rPr>
-              <w:t xml:space="preserve">74 (97.4)</w:t>
+              <w:t xml:space="preserve">73 (97.3)</w:t>
             </w:r>
           </w:p>
         </w:tc>
@@ -11882,7 +11882,7 @@
                 <w:szCs w:val="18"/>
                 <w:color w:val="000000"/>
               </w:rPr>
-              <w:t xml:space="preserve">2 (2.6)</w:t>
+              <w:t xml:space="preserve">2 (2.7)</w:t>
             </w:r>
           </w:p>
         </w:tc>

</xml_diff>